<commit_message>
getBySummary method & client project was added.
TodoAppClient was added.
Method getBySummary was added in TodoItemDAO.
</commit_message>
<xml_diff>
--- a/Readme.docx
+++ b/Readme.docx
@@ -431,6 +431,63 @@
     </w:p>
     <w:p>
       <w:pPr>
+        <w:pStyle w:val="Heading2"/>
+        <w:rPr/>
+      </w:pPr>
+      <w:r>
+        <w:rPr/>
+        <w:t>Instructions to run the client file</w:t>
+      </w:r>
+    </w:p>
+    <w:p>
+      <w:pPr>
+        <w:pStyle w:val="Normal"/>
+        <w:numPr>
+          <w:ilvl w:val="0"/>
+          <w:numId w:val="9"/>
+        </w:numPr>
+        <w:rPr/>
+      </w:pPr>
+      <w:r>
+        <w:rPr/>
+        <w:t>In command prompt, change to Glassfish server's bin folder.</w:t>
+      </w:r>
+    </w:p>
+    <w:p>
+      <w:pPr>
+        <w:pStyle w:val="Normal"/>
+        <w:numPr>
+          <w:ilvl w:val="0"/>
+          <w:numId w:val="9"/>
+        </w:numPr>
+        <w:rPr/>
+      </w:pPr>
+      <w:r>
+        <w:rPr/>
+        <w:t>Run the command - appclient -client &lt;path&gt;\todoAppClient.jar 1&gt; log1.log 2&gt;&amp;1</w:t>
+      </w:r>
+    </w:p>
+    <w:p>
+      <w:pPr>
+        <w:pStyle w:val="Normal"/>
+        <w:rPr/>
+      </w:pPr>
+      <w:r>
+        <w:rPr/>
+        <w:t>The above command is for Windows. It has been tested on Windows 8.1.</w:t>
+      </w:r>
+    </w:p>
+    <w:p>
+      <w:pPr>
+        <w:pStyle w:val="Normal"/>
+        <w:rPr/>
+      </w:pPr>
+      <w:r>
+        <w:rPr/>
+      </w:r>
+    </w:p>
+    <w:p>
+      <w:pPr>
         <w:pStyle w:val="Heading1"/>
         <w:numPr>
           <w:ilvl w:val="0"/>
@@ -622,15 +679,7 @@
       </w:pPr>
       <w:r>
         <w:rPr/>
-        <w:t>TodoProject-</w:t>
-      </w:r>
-      <w:r>
-        <w:rPr/>
-        <w:t>JSP</w:t>
-      </w:r>
-      <w:r>
-        <w:rPr/>
-        <w:t>.zip file containing the source code. This file can be imported in Eclipse as Existing Projects.</w:t>
+        <w:t>TodoProject-JSP.zip file containing the source code. This file can be imported in Eclipse as Existing Projects.</w:t>
       </w:r>
     </w:p>
     <w:p>
@@ -647,6 +696,22 @@
       <w:r>
         <w:rPr/>
         <w:t>This file.</w:t>
+      </w:r>
+    </w:p>
+    <w:p>
+      <w:pPr>
+        <w:pStyle w:val="Normal"/>
+        <w:numPr>
+          <w:ilvl w:val="0"/>
+          <w:numId w:val="6"/>
+        </w:numPr>
+        <w:bidi w:val="0"/>
+        <w:jc w:val="left"/>
+        <w:rPr/>
+      </w:pPr>
+      <w:r>
+        <w:rPr/>
+        <w:t>TodoAppClient.jar – Java EE Application Client jar file to test the methods in TodoItemDAO EJB.</w:t>
       </w:r>
     </w:p>
     <w:p>
@@ -1592,6 +1657,125 @@
     </w:lvl>
   </w:abstractNum>
   <w:abstractNum w:abstractNumId="9">
+    <w:lvl w:ilvl="0">
+      <w:start w:val="1"/>
+      <w:numFmt w:val="decimal"/>
+      <w:lvlText w:val="%1."/>
+      <w:lvlJc w:val="left"/>
+      <w:pPr>
+        <w:tabs>
+          <w:tab w:val="num" w:pos="720"/>
+        </w:tabs>
+        <w:ind w:left="720" w:hanging="360"/>
+      </w:pPr>
+      <w:rPr/>
+    </w:lvl>
+    <w:lvl w:ilvl="1">
+      <w:start w:val="1"/>
+      <w:numFmt w:val="decimal"/>
+      <w:lvlText w:val="%2."/>
+      <w:lvlJc w:val="left"/>
+      <w:pPr>
+        <w:tabs>
+          <w:tab w:val="num" w:pos="1080"/>
+        </w:tabs>
+        <w:ind w:left="1080" w:hanging="360"/>
+      </w:pPr>
+      <w:rPr/>
+    </w:lvl>
+    <w:lvl w:ilvl="2">
+      <w:start w:val="1"/>
+      <w:numFmt w:val="decimal"/>
+      <w:lvlText w:val="%3."/>
+      <w:lvlJc w:val="left"/>
+      <w:pPr>
+        <w:tabs>
+          <w:tab w:val="num" w:pos="1440"/>
+        </w:tabs>
+        <w:ind w:left="1440" w:hanging="360"/>
+      </w:pPr>
+      <w:rPr/>
+    </w:lvl>
+    <w:lvl w:ilvl="3">
+      <w:start w:val="1"/>
+      <w:numFmt w:val="decimal"/>
+      <w:lvlText w:val="%4."/>
+      <w:lvlJc w:val="left"/>
+      <w:pPr>
+        <w:tabs>
+          <w:tab w:val="num" w:pos="1800"/>
+        </w:tabs>
+        <w:ind w:left="1800" w:hanging="360"/>
+      </w:pPr>
+      <w:rPr/>
+    </w:lvl>
+    <w:lvl w:ilvl="4">
+      <w:start w:val="1"/>
+      <w:numFmt w:val="decimal"/>
+      <w:lvlText w:val="%5."/>
+      <w:lvlJc w:val="left"/>
+      <w:pPr>
+        <w:tabs>
+          <w:tab w:val="num" w:pos="2160"/>
+        </w:tabs>
+        <w:ind w:left="2160" w:hanging="360"/>
+      </w:pPr>
+      <w:rPr/>
+    </w:lvl>
+    <w:lvl w:ilvl="5">
+      <w:start w:val="1"/>
+      <w:numFmt w:val="decimal"/>
+      <w:lvlText w:val="%6."/>
+      <w:lvlJc w:val="left"/>
+      <w:pPr>
+        <w:tabs>
+          <w:tab w:val="num" w:pos="2520"/>
+        </w:tabs>
+        <w:ind w:left="2520" w:hanging="360"/>
+      </w:pPr>
+      <w:rPr/>
+    </w:lvl>
+    <w:lvl w:ilvl="6">
+      <w:start w:val="1"/>
+      <w:numFmt w:val="decimal"/>
+      <w:lvlText w:val="%7."/>
+      <w:lvlJc w:val="left"/>
+      <w:pPr>
+        <w:tabs>
+          <w:tab w:val="num" w:pos="2880"/>
+        </w:tabs>
+        <w:ind w:left="2880" w:hanging="360"/>
+      </w:pPr>
+      <w:rPr/>
+    </w:lvl>
+    <w:lvl w:ilvl="7">
+      <w:start w:val="1"/>
+      <w:numFmt w:val="decimal"/>
+      <w:lvlText w:val="%8."/>
+      <w:lvlJc w:val="left"/>
+      <w:pPr>
+        <w:tabs>
+          <w:tab w:val="num" w:pos="3240"/>
+        </w:tabs>
+        <w:ind w:left="3240" w:hanging="360"/>
+      </w:pPr>
+      <w:rPr/>
+    </w:lvl>
+    <w:lvl w:ilvl="8">
+      <w:start w:val="1"/>
+      <w:numFmt w:val="decimal"/>
+      <w:lvlText w:val="%9."/>
+      <w:lvlJc w:val="left"/>
+      <w:pPr>
+        <w:tabs>
+          <w:tab w:val="num" w:pos="3600"/>
+        </w:tabs>
+        <w:ind w:left="3600" w:hanging="360"/>
+      </w:pPr>
+      <w:rPr/>
+    </w:lvl>
+  </w:abstractNum>
+  <w:abstractNum w:abstractNumId="10">
     <w:lvl w:ilvl="0">
       <w:start w:val="1"/>
       <w:numFmt w:val="decimal"/>
@@ -1737,6 +1921,9 @@
   <w:num w:numId="9">
     <w:abstractNumId w:val="9"/>
   </w:num>
+  <w:num w:numId="10">
+    <w:abstractNumId w:val="10"/>
+  </w:num>
 </w:numbering>
 </file>
 
@@ -1746,6 +1933,7 @@
     <w:rPrDefault>
       <w:rPr>
         <w:rFonts w:ascii="Liberation Serif" w:hAnsi="Liberation Serif" w:eastAsia="SimSun" w:cs="Mangal"/>
+        <w:sz w:val="20"/>
         <w:szCs w:val="24"/>
         <w:lang w:val="en-IN" w:eastAsia="zh-CN" w:bidi="hi-IN"/>
       </w:rPr>
@@ -1837,6 +2025,20 @@
   </w:style>
   <w:style w:type="character" w:styleId="ListLabel2">
     <w:name w:val="ListLabel 2"/>
+    <w:qFormat/>
+    <w:rPr>
+      <w:rFonts w:cs="OpenSymbol"/>
+    </w:rPr>
+  </w:style>
+  <w:style w:type="character" w:styleId="ListLabel3">
+    <w:name w:val="ListLabel 3"/>
+    <w:qFormat/>
+    <w:rPr>
+      <w:rFonts w:cs="Symbol"/>
+    </w:rPr>
+  </w:style>
+  <w:style w:type="character" w:styleId="ListLabel4">
+    <w:name w:val="ListLabel 4"/>
     <w:qFormat/>
     <w:rPr>
       <w:rFonts w:cs="OpenSymbol"/>

</xml_diff>

<commit_message>
Spring-Hibernate based implementation is added.
</commit_message>
<xml_diff>
--- a/Readme.docx
+++ b/Readme.docx
@@ -121,7 +121,7 @@
         <w:pStyle w:val="Normal"/>
         <w:numPr>
           <w:ilvl w:val="0"/>
-          <w:numId w:val="7"/>
+          <w:numId w:val="5"/>
         </w:numPr>
         <w:rPr/>
       </w:pPr>
@@ -135,7 +135,7 @@
         <w:pStyle w:val="Normal"/>
         <w:numPr>
           <w:ilvl w:val="0"/>
-          <w:numId w:val="7"/>
+          <w:numId w:val="5"/>
         </w:numPr>
         <w:rPr/>
       </w:pPr>
@@ -149,7 +149,7 @@
         <w:pStyle w:val="Normal"/>
         <w:numPr>
           <w:ilvl w:val="0"/>
-          <w:numId w:val="7"/>
+          <w:numId w:val="5"/>
         </w:numPr>
         <w:rPr/>
       </w:pPr>
@@ -163,7 +163,7 @@
         <w:pStyle w:val="Normal"/>
         <w:numPr>
           <w:ilvl w:val="1"/>
-          <w:numId w:val="8"/>
+          <w:numId w:val="6"/>
         </w:numPr>
         <w:rPr/>
       </w:pPr>
@@ -177,7 +177,7 @@
         <w:pStyle w:val="Normal"/>
         <w:numPr>
           <w:ilvl w:val="1"/>
-          <w:numId w:val="8"/>
+          <w:numId w:val="6"/>
         </w:numPr>
         <w:rPr/>
       </w:pPr>
@@ -191,7 +191,7 @@
         <w:pStyle w:val="Normal"/>
         <w:numPr>
           <w:ilvl w:val="1"/>
-          <w:numId w:val="8"/>
+          <w:numId w:val="6"/>
         </w:numPr>
         <w:rPr/>
       </w:pPr>
@@ -205,7 +205,7 @@
         <w:pStyle w:val="Normal"/>
         <w:numPr>
           <w:ilvl w:val="1"/>
-          <w:numId w:val="8"/>
+          <w:numId w:val="6"/>
         </w:numPr>
         <w:rPr/>
       </w:pPr>
@@ -219,7 +219,7 @@
         <w:pStyle w:val="Normal"/>
         <w:numPr>
           <w:ilvl w:val="1"/>
-          <w:numId w:val="8"/>
+          <w:numId w:val="6"/>
         </w:numPr>
         <w:rPr/>
       </w:pPr>
@@ -233,7 +233,7 @@
         <w:pStyle w:val="Normal"/>
         <w:numPr>
           <w:ilvl w:val="1"/>
-          <w:numId w:val="8"/>
+          <w:numId w:val="6"/>
         </w:numPr>
         <w:rPr/>
       </w:pPr>
@@ -403,7 +403,23 @@
       </w:pPr>
       <w:r>
         <w:rPr/>
-        <w:t>Install the application from the asadmin command prompt using the command – deploy &lt;path to EAR file&gt;/todo.ear.</w:t>
+        <w:t>Install the application from the asadmin command prompt using the command – deploy &lt;path&gt;/todo-</w:t>
+      </w:r>
+      <w:r>
+        <w:rPr/>
+        <w:t>sh</w:t>
+      </w:r>
+      <w:r>
+        <w:rPr/>
+        <w:t>.</w:t>
+      </w:r>
+      <w:r>
+        <w:rPr/>
+        <w:t>w</w:t>
+      </w:r>
+      <w:r>
+        <w:rPr/>
+        <w:t>ar.</w:t>
       </w:r>
     </w:p>
     <w:p>
@@ -417,308 +433,20 @@
       </w:pPr>
       <w:r>
         <w:rPr/>
-        <w:t>If the application is installed, open the home page by using URL – http://&lt;host&gt;.&lt;port&gt;/TodoWeb-JSP/index.jsp.</w:t>
-      </w:r>
-    </w:p>
-    <w:p>
-      <w:pPr>
-        <w:pStyle w:val="Normal"/>
-        <w:rPr/>
-      </w:pPr>
-      <w:r>
-        <w:rPr/>
-      </w:r>
-    </w:p>
-    <w:p>
-      <w:pPr>
-        <w:pStyle w:val="Heading2"/>
-        <w:rPr/>
-      </w:pPr>
-      <w:r>
-        <w:rPr/>
-        <w:t>Instructions to run the client file</w:t>
-      </w:r>
-    </w:p>
-    <w:p>
-      <w:pPr>
-        <w:pStyle w:val="Normal"/>
-        <w:numPr>
-          <w:ilvl w:val="0"/>
-          <w:numId w:val="9"/>
-        </w:numPr>
-        <w:rPr/>
-      </w:pPr>
-      <w:r>
-        <w:rPr/>
-        <w:t>In command prompt, change to Glassfish server's bin folder.</w:t>
-      </w:r>
-    </w:p>
-    <w:p>
-      <w:pPr>
-        <w:pStyle w:val="Normal"/>
-        <w:numPr>
-          <w:ilvl w:val="0"/>
-          <w:numId w:val="9"/>
-        </w:numPr>
-        <w:rPr/>
-      </w:pPr>
-      <w:r>
-        <w:rPr/>
-        <w:t>Run the command - appclient -client &lt;path&gt;\todoAppClient.jar 1&gt; log1.log 2&gt;&amp;1</w:t>
-      </w:r>
-    </w:p>
-    <w:p>
-      <w:pPr>
-        <w:pStyle w:val="Normal"/>
-        <w:rPr/>
-      </w:pPr>
-      <w:r>
-        <w:rPr/>
-        <w:t>The above command is for Windows. It has been tested on Windows 8.1.</w:t>
-      </w:r>
-    </w:p>
-    <w:p>
-      <w:pPr>
-        <w:pStyle w:val="Normal"/>
-        <w:rPr/>
-      </w:pPr>
-      <w:r>
-        <w:rPr/>
-      </w:r>
-    </w:p>
-    <w:p>
-      <w:pPr>
-        <w:pStyle w:val="Heading1"/>
-        <w:numPr>
-          <w:ilvl w:val="0"/>
-          <w:numId w:val="1"/>
-        </w:numPr>
-        <w:rPr/>
-      </w:pPr>
-      <w:r>
-        <w:rPr/>
-        <w:t>Architecture/Design:</w:t>
-      </w:r>
-    </w:p>
-    <w:p>
-      <w:pPr>
-        <w:pStyle w:val="Normal"/>
-        <w:bidi w:val="0"/>
-        <w:jc w:val="left"/>
-        <w:rPr/>
-      </w:pPr>
-      <w:r>
-        <w:rPr/>
-        <w:t>Following technologies are used: JPA, JSP, Servlet, EJB, JNDI, HTML, CSS, Javascript.</w:t>
-      </w:r>
-    </w:p>
-    <w:p>
-      <w:pPr>
-        <w:pStyle w:val="Normal"/>
-        <w:bidi w:val="0"/>
-        <w:jc w:val="left"/>
-        <w:rPr/>
-      </w:pPr>
-      <w:r>
-        <w:rPr/>
-      </w:r>
-    </w:p>
-    <w:p>
-      <w:pPr>
-        <w:pStyle w:val="Normal"/>
-        <w:bidi w:val="0"/>
-        <w:jc w:val="left"/>
-        <w:rPr/>
-      </w:pPr>
-      <w:r>
-        <w:rPr/>
-        <w:t>Various layers in the application are as follows:</w:t>
-      </w:r>
-    </w:p>
-    <w:p>
-      <w:pPr>
-        <w:pStyle w:val="Normal"/>
-        <w:numPr>
-          <w:ilvl w:val="0"/>
-          <w:numId w:val="5"/>
-        </w:numPr>
-        <w:bidi w:val="0"/>
-        <w:jc w:val="left"/>
-        <w:rPr/>
-      </w:pPr>
-      <w:r>
-        <w:rPr/>
-        <w:t>Presentation layer comprising of JSPs &amp; TodoServlet.</w:t>
-      </w:r>
-    </w:p>
-    <w:p>
-      <w:pPr>
-        <w:pStyle w:val="Normal"/>
-        <w:numPr>
-          <w:ilvl w:val="0"/>
-          <w:numId w:val="5"/>
-        </w:numPr>
-        <w:bidi w:val="0"/>
-        <w:jc w:val="left"/>
-        <w:rPr/>
-      </w:pPr>
-      <w:r>
-        <w:rPr/>
-        <w:t>Persistence layer comprising of TodoItemDAO class, its interfaces, &amp; TodoItem &amp; Status entity classes.</w:t>
-      </w:r>
-    </w:p>
-    <w:p>
-      <w:pPr>
-        <w:pStyle w:val="Normal"/>
-        <w:bidi w:val="0"/>
-        <w:jc w:val="left"/>
-        <w:rPr/>
-      </w:pPr>
-      <w:r>
-        <w:rPr/>
-      </w:r>
-    </w:p>
-    <w:p>
-      <w:pPr>
-        <w:pStyle w:val="Normal"/>
-        <w:bidi w:val="0"/>
-        <w:jc w:val="left"/>
-        <w:rPr/>
-      </w:pPr>
-      <w:r>
-        <w:rPr/>
-        <w:t>Business logic layer is not present. It can be implemented using Stateless Session Beans. Unit tests can be written using Arquillian framework for the business logic layer.</w:t>
-      </w:r>
-    </w:p>
-    <w:p>
-      <w:pPr>
-        <w:pStyle w:val="Normal"/>
-        <w:bidi w:val="0"/>
-        <w:jc w:val="left"/>
-        <w:rPr/>
-      </w:pPr>
-      <w:r>
-        <w:rPr/>
-      </w:r>
-    </w:p>
-    <w:p>
-      <w:pPr>
-        <w:pStyle w:val="Normal"/>
-        <w:bidi w:val="0"/>
-        <w:jc w:val="left"/>
-        <w:rPr/>
-      </w:pPr>
-      <w:r>
-        <w:rPr/>
-        <w:t>Validation regarding size of summary &amp; description is done by using Bean Validation annotation in the Entity class, and also by setting maximum size in the HTML code.</w:t>
-      </w:r>
-    </w:p>
-    <w:p>
-      <w:pPr>
-        <w:pStyle w:val="Normal"/>
-        <w:bidi w:val="0"/>
-        <w:jc w:val="left"/>
-        <w:rPr/>
-      </w:pPr>
-      <w:r>
-        <w:rPr/>
-      </w:r>
-    </w:p>
-    <w:p>
-      <w:pPr>
-        <w:pStyle w:val="Heading1"/>
-        <w:numPr>
-          <w:ilvl w:val="0"/>
-          <w:numId w:val="1"/>
-        </w:numPr>
-        <w:rPr/>
-      </w:pPr>
-      <w:r>
-        <w:rPr/>
-        <w:t>Package contents:</w:t>
-      </w:r>
-    </w:p>
-    <w:p>
-      <w:pPr>
-        <w:pStyle w:val="Normal"/>
-        <w:bidi w:val="0"/>
-        <w:jc w:val="left"/>
-        <w:rPr/>
-      </w:pPr>
-      <w:r>
-        <w:rPr/>
-        <w:t>The contents of the package are as follows:</w:t>
-      </w:r>
-    </w:p>
-    <w:p>
-      <w:pPr>
-        <w:pStyle w:val="Normal"/>
-        <w:numPr>
-          <w:ilvl w:val="0"/>
-          <w:numId w:val="6"/>
-        </w:numPr>
-        <w:bidi w:val="0"/>
-        <w:jc w:val="left"/>
-        <w:rPr/>
-      </w:pPr>
-      <w:r>
-        <w:rPr/>
-        <w:t>todo.ear file.</w:t>
-      </w:r>
-    </w:p>
-    <w:p>
-      <w:pPr>
-        <w:pStyle w:val="Normal"/>
-        <w:numPr>
-          <w:ilvl w:val="0"/>
-          <w:numId w:val="6"/>
-        </w:numPr>
-        <w:bidi w:val="0"/>
-        <w:jc w:val="left"/>
-        <w:rPr/>
-      </w:pPr>
-      <w:r>
-        <w:rPr/>
-        <w:t>TodoProject-JSP.zip file containing the source code. This file can be imported in Eclipse as Existing Projects.</w:t>
-      </w:r>
-    </w:p>
-    <w:p>
-      <w:pPr>
-        <w:pStyle w:val="Normal"/>
-        <w:numPr>
-          <w:ilvl w:val="0"/>
-          <w:numId w:val="6"/>
-        </w:numPr>
-        <w:bidi w:val="0"/>
-        <w:jc w:val="left"/>
-        <w:rPr/>
-      </w:pPr>
-      <w:r>
-        <w:rPr/>
-        <w:t>This file.</w:t>
-      </w:r>
-    </w:p>
-    <w:p>
-      <w:pPr>
-        <w:pStyle w:val="Normal"/>
-        <w:numPr>
-          <w:ilvl w:val="0"/>
-          <w:numId w:val="6"/>
-        </w:numPr>
-        <w:bidi w:val="0"/>
-        <w:jc w:val="left"/>
-        <w:rPr/>
-      </w:pPr>
-      <w:r>
-        <w:rPr/>
-        <w:t>TodoAppClient.jar – Java EE Application Client jar file to test the methods in TodoItemDAO EJB.</w:t>
-      </w:r>
-    </w:p>
-    <w:p>
-      <w:pPr>
-        <w:pStyle w:val="Normal"/>
-        <w:bidi w:val="0"/>
-        <w:jc w:val="left"/>
+        <w:t>If the application is installed, open the home page by using URL – http://&lt;host&gt;.&lt;port&gt;/Todo-</w:t>
+      </w:r>
+      <w:r>
+        <w:rPr/>
+        <w:t>SH</w:t>
+      </w:r>
+      <w:r>
+        <w:rPr/>
+        <w:t>/index.jsp.</w:t>
+      </w:r>
+    </w:p>
+    <w:p>
+      <w:pPr>
+        <w:pStyle w:val="Normal"/>
         <w:rPr/>
       </w:pPr>
       <w:r>
@@ -1302,8 +1030,8 @@
   <w:abstractNum w:abstractNumId="6">
     <w:lvl w:ilvl="0">
       <w:start w:val="1"/>
-      <w:numFmt w:val="decimal"/>
-      <w:lvlText w:val="%1."/>
+      <w:numFmt w:val="bullet"/>
+      <w:lvlText w:val=""/>
       <w:lvlJc w:val="left"/>
       <w:pPr>
         <w:tabs>
@@ -1311,11 +1039,14 @@
         </w:tabs>
         <w:ind w:left="720" w:hanging="360"/>
       </w:pPr>
+      <w:rPr>
+        <w:rFonts w:ascii="Symbol" w:hAnsi="Symbol" w:cs="Symbol" w:hint="default"/>
+      </w:rPr>
     </w:lvl>
     <w:lvl w:ilvl="1">
       <w:start w:val="1"/>
-      <w:numFmt w:val="decimal"/>
-      <w:lvlText w:val="%2."/>
+      <w:numFmt w:val="bullet"/>
+      <w:lvlText w:val="◦"/>
       <w:lvlJc w:val="left"/>
       <w:pPr>
         <w:tabs>
@@ -1323,11 +1054,14 @@
         </w:tabs>
         <w:ind w:left="1080" w:hanging="360"/>
       </w:pPr>
+      <w:rPr>
+        <w:rFonts w:ascii="OpenSymbol" w:hAnsi="OpenSymbol" w:cs="OpenSymbol" w:hint="default"/>
+      </w:rPr>
     </w:lvl>
     <w:lvl w:ilvl="2">
       <w:start w:val="1"/>
-      <w:numFmt w:val="decimal"/>
-      <w:lvlText w:val="%3."/>
+      <w:numFmt w:val="bullet"/>
+      <w:lvlText w:val="▪"/>
       <w:lvlJc w:val="left"/>
       <w:pPr>
         <w:tabs>
@@ -1335,11 +1069,14 @@
         </w:tabs>
         <w:ind w:left="1440" w:hanging="360"/>
       </w:pPr>
+      <w:rPr>
+        <w:rFonts w:ascii="OpenSymbol" w:hAnsi="OpenSymbol" w:cs="OpenSymbol" w:hint="default"/>
+      </w:rPr>
     </w:lvl>
     <w:lvl w:ilvl="3">
       <w:start w:val="1"/>
-      <w:numFmt w:val="decimal"/>
-      <w:lvlText w:val="%4."/>
+      <w:numFmt w:val="bullet"/>
+      <w:lvlText w:val=""/>
       <w:lvlJc w:val="left"/>
       <w:pPr>
         <w:tabs>
@@ -1347,11 +1084,14 @@
         </w:tabs>
         <w:ind w:left="1800" w:hanging="360"/>
       </w:pPr>
+      <w:rPr>
+        <w:rFonts w:ascii="Symbol" w:hAnsi="Symbol" w:cs="Symbol" w:hint="default"/>
+      </w:rPr>
     </w:lvl>
     <w:lvl w:ilvl="4">
       <w:start w:val="1"/>
-      <w:numFmt w:val="decimal"/>
-      <w:lvlText w:val="%5."/>
+      <w:numFmt w:val="bullet"/>
+      <w:lvlText w:val="◦"/>
       <w:lvlJc w:val="left"/>
       <w:pPr>
         <w:tabs>
@@ -1359,11 +1099,14 @@
         </w:tabs>
         <w:ind w:left="2160" w:hanging="360"/>
       </w:pPr>
+      <w:rPr>
+        <w:rFonts w:ascii="OpenSymbol" w:hAnsi="OpenSymbol" w:cs="OpenSymbol" w:hint="default"/>
+      </w:rPr>
     </w:lvl>
     <w:lvl w:ilvl="5">
       <w:start w:val="1"/>
-      <w:numFmt w:val="decimal"/>
-      <w:lvlText w:val="%6."/>
+      <w:numFmt w:val="bullet"/>
+      <w:lvlText w:val="▪"/>
       <w:lvlJc w:val="left"/>
       <w:pPr>
         <w:tabs>
@@ -1371,11 +1114,14 @@
         </w:tabs>
         <w:ind w:left="2520" w:hanging="360"/>
       </w:pPr>
+      <w:rPr>
+        <w:rFonts w:ascii="OpenSymbol" w:hAnsi="OpenSymbol" w:cs="OpenSymbol" w:hint="default"/>
+      </w:rPr>
     </w:lvl>
     <w:lvl w:ilvl="6">
       <w:start w:val="1"/>
-      <w:numFmt w:val="decimal"/>
-      <w:lvlText w:val="%7."/>
+      <w:numFmt w:val="bullet"/>
+      <w:lvlText w:val=""/>
       <w:lvlJc w:val="left"/>
       <w:pPr>
         <w:tabs>
@@ -1383,11 +1129,14 @@
         </w:tabs>
         <w:ind w:left="2880" w:hanging="360"/>
       </w:pPr>
+      <w:rPr>
+        <w:rFonts w:ascii="Symbol" w:hAnsi="Symbol" w:cs="Symbol" w:hint="default"/>
+      </w:rPr>
     </w:lvl>
     <w:lvl w:ilvl="7">
       <w:start w:val="1"/>
-      <w:numFmt w:val="decimal"/>
-      <w:lvlText w:val="%8."/>
+      <w:numFmt w:val="bullet"/>
+      <w:lvlText w:val="◦"/>
       <w:lvlJc w:val="left"/>
       <w:pPr>
         <w:tabs>
@@ -1395,11 +1144,14 @@
         </w:tabs>
         <w:ind w:left="3240" w:hanging="360"/>
       </w:pPr>
+      <w:rPr>
+        <w:rFonts w:ascii="OpenSymbol" w:hAnsi="OpenSymbol" w:cs="OpenSymbol" w:hint="default"/>
+      </w:rPr>
     </w:lvl>
     <w:lvl w:ilvl="8">
       <w:start w:val="1"/>
-      <w:numFmt w:val="decimal"/>
-      <w:lvlText w:val="%9."/>
+      <w:numFmt w:val="bullet"/>
+      <w:lvlText w:val="▪"/>
       <w:lvlJc w:val="left"/>
       <w:pPr>
         <w:tabs>
@@ -1407,375 +1159,12 @@
         </w:tabs>
         <w:ind w:left="3600" w:hanging="360"/>
       </w:pPr>
+      <w:rPr>
+        <w:rFonts w:ascii="OpenSymbol" w:hAnsi="OpenSymbol" w:cs="OpenSymbol" w:hint="default"/>
+      </w:rPr>
     </w:lvl>
   </w:abstractNum>
   <w:abstractNum w:abstractNumId="7">
-    <w:lvl w:ilvl="0">
-      <w:start w:val="1"/>
-      <w:numFmt w:val="decimal"/>
-      <w:lvlText w:val="%1."/>
-      <w:lvlJc w:val="left"/>
-      <w:pPr>
-        <w:tabs>
-          <w:tab w:val="num" w:pos="720"/>
-        </w:tabs>
-        <w:ind w:left="720" w:hanging="360"/>
-      </w:pPr>
-    </w:lvl>
-    <w:lvl w:ilvl="1">
-      <w:start w:val="1"/>
-      <w:numFmt w:val="decimal"/>
-      <w:lvlText w:val="%2."/>
-      <w:lvlJc w:val="left"/>
-      <w:pPr>
-        <w:tabs>
-          <w:tab w:val="num" w:pos="1080"/>
-        </w:tabs>
-        <w:ind w:left="1080" w:hanging="360"/>
-      </w:pPr>
-    </w:lvl>
-    <w:lvl w:ilvl="2">
-      <w:start w:val="1"/>
-      <w:numFmt w:val="decimal"/>
-      <w:lvlText w:val="%3."/>
-      <w:lvlJc w:val="left"/>
-      <w:pPr>
-        <w:tabs>
-          <w:tab w:val="num" w:pos="1440"/>
-        </w:tabs>
-        <w:ind w:left="1440" w:hanging="360"/>
-      </w:pPr>
-    </w:lvl>
-    <w:lvl w:ilvl="3">
-      <w:start w:val="1"/>
-      <w:numFmt w:val="decimal"/>
-      <w:lvlText w:val="%4."/>
-      <w:lvlJc w:val="left"/>
-      <w:pPr>
-        <w:tabs>
-          <w:tab w:val="num" w:pos="1800"/>
-        </w:tabs>
-        <w:ind w:left="1800" w:hanging="360"/>
-      </w:pPr>
-    </w:lvl>
-    <w:lvl w:ilvl="4">
-      <w:start w:val="1"/>
-      <w:numFmt w:val="decimal"/>
-      <w:lvlText w:val="%5."/>
-      <w:lvlJc w:val="left"/>
-      <w:pPr>
-        <w:tabs>
-          <w:tab w:val="num" w:pos="2160"/>
-        </w:tabs>
-        <w:ind w:left="2160" w:hanging="360"/>
-      </w:pPr>
-    </w:lvl>
-    <w:lvl w:ilvl="5">
-      <w:start w:val="1"/>
-      <w:numFmt w:val="decimal"/>
-      <w:lvlText w:val="%6."/>
-      <w:lvlJc w:val="left"/>
-      <w:pPr>
-        <w:tabs>
-          <w:tab w:val="num" w:pos="2520"/>
-        </w:tabs>
-        <w:ind w:left="2520" w:hanging="360"/>
-      </w:pPr>
-    </w:lvl>
-    <w:lvl w:ilvl="6">
-      <w:start w:val="1"/>
-      <w:numFmt w:val="decimal"/>
-      <w:lvlText w:val="%7."/>
-      <w:lvlJc w:val="left"/>
-      <w:pPr>
-        <w:tabs>
-          <w:tab w:val="num" w:pos="2880"/>
-        </w:tabs>
-        <w:ind w:left="2880" w:hanging="360"/>
-      </w:pPr>
-    </w:lvl>
-    <w:lvl w:ilvl="7">
-      <w:start w:val="1"/>
-      <w:numFmt w:val="decimal"/>
-      <w:lvlText w:val="%8."/>
-      <w:lvlJc w:val="left"/>
-      <w:pPr>
-        <w:tabs>
-          <w:tab w:val="num" w:pos="3240"/>
-        </w:tabs>
-        <w:ind w:left="3240" w:hanging="360"/>
-      </w:pPr>
-    </w:lvl>
-    <w:lvl w:ilvl="8">
-      <w:start w:val="1"/>
-      <w:numFmt w:val="decimal"/>
-      <w:lvlText w:val="%9."/>
-      <w:lvlJc w:val="left"/>
-      <w:pPr>
-        <w:tabs>
-          <w:tab w:val="num" w:pos="3600"/>
-        </w:tabs>
-        <w:ind w:left="3600" w:hanging="360"/>
-      </w:pPr>
-    </w:lvl>
-  </w:abstractNum>
-  <w:abstractNum w:abstractNumId="8">
-    <w:lvl w:ilvl="0">
-      <w:start w:val="1"/>
-      <w:numFmt w:val="bullet"/>
-      <w:lvlText w:val=""/>
-      <w:lvlJc w:val="left"/>
-      <w:pPr>
-        <w:tabs>
-          <w:tab w:val="num" w:pos="720"/>
-        </w:tabs>
-        <w:ind w:left="720" w:hanging="360"/>
-      </w:pPr>
-      <w:rPr>
-        <w:rFonts w:ascii="Symbol" w:hAnsi="Symbol" w:cs="Symbol" w:hint="default"/>
-      </w:rPr>
-    </w:lvl>
-    <w:lvl w:ilvl="1">
-      <w:start w:val="1"/>
-      <w:numFmt w:val="bullet"/>
-      <w:lvlText w:val="◦"/>
-      <w:lvlJc w:val="left"/>
-      <w:pPr>
-        <w:tabs>
-          <w:tab w:val="num" w:pos="1080"/>
-        </w:tabs>
-        <w:ind w:left="1080" w:hanging="360"/>
-      </w:pPr>
-      <w:rPr>
-        <w:rFonts w:ascii="OpenSymbol" w:hAnsi="OpenSymbol" w:cs="OpenSymbol" w:hint="default"/>
-      </w:rPr>
-    </w:lvl>
-    <w:lvl w:ilvl="2">
-      <w:start w:val="1"/>
-      <w:numFmt w:val="bullet"/>
-      <w:lvlText w:val="▪"/>
-      <w:lvlJc w:val="left"/>
-      <w:pPr>
-        <w:tabs>
-          <w:tab w:val="num" w:pos="1440"/>
-        </w:tabs>
-        <w:ind w:left="1440" w:hanging="360"/>
-      </w:pPr>
-      <w:rPr>
-        <w:rFonts w:ascii="OpenSymbol" w:hAnsi="OpenSymbol" w:cs="OpenSymbol" w:hint="default"/>
-      </w:rPr>
-    </w:lvl>
-    <w:lvl w:ilvl="3">
-      <w:start w:val="1"/>
-      <w:numFmt w:val="bullet"/>
-      <w:lvlText w:val=""/>
-      <w:lvlJc w:val="left"/>
-      <w:pPr>
-        <w:tabs>
-          <w:tab w:val="num" w:pos="1800"/>
-        </w:tabs>
-        <w:ind w:left="1800" w:hanging="360"/>
-      </w:pPr>
-      <w:rPr>
-        <w:rFonts w:ascii="Symbol" w:hAnsi="Symbol" w:cs="Symbol" w:hint="default"/>
-      </w:rPr>
-    </w:lvl>
-    <w:lvl w:ilvl="4">
-      <w:start w:val="1"/>
-      <w:numFmt w:val="bullet"/>
-      <w:lvlText w:val="◦"/>
-      <w:lvlJc w:val="left"/>
-      <w:pPr>
-        <w:tabs>
-          <w:tab w:val="num" w:pos="2160"/>
-        </w:tabs>
-        <w:ind w:left="2160" w:hanging="360"/>
-      </w:pPr>
-      <w:rPr>
-        <w:rFonts w:ascii="OpenSymbol" w:hAnsi="OpenSymbol" w:cs="OpenSymbol" w:hint="default"/>
-      </w:rPr>
-    </w:lvl>
-    <w:lvl w:ilvl="5">
-      <w:start w:val="1"/>
-      <w:numFmt w:val="bullet"/>
-      <w:lvlText w:val="▪"/>
-      <w:lvlJc w:val="left"/>
-      <w:pPr>
-        <w:tabs>
-          <w:tab w:val="num" w:pos="2520"/>
-        </w:tabs>
-        <w:ind w:left="2520" w:hanging="360"/>
-      </w:pPr>
-      <w:rPr>
-        <w:rFonts w:ascii="OpenSymbol" w:hAnsi="OpenSymbol" w:cs="OpenSymbol" w:hint="default"/>
-      </w:rPr>
-    </w:lvl>
-    <w:lvl w:ilvl="6">
-      <w:start w:val="1"/>
-      <w:numFmt w:val="bullet"/>
-      <w:lvlText w:val=""/>
-      <w:lvlJc w:val="left"/>
-      <w:pPr>
-        <w:tabs>
-          <w:tab w:val="num" w:pos="2880"/>
-        </w:tabs>
-        <w:ind w:left="2880" w:hanging="360"/>
-      </w:pPr>
-      <w:rPr>
-        <w:rFonts w:ascii="Symbol" w:hAnsi="Symbol" w:cs="Symbol" w:hint="default"/>
-      </w:rPr>
-    </w:lvl>
-    <w:lvl w:ilvl="7">
-      <w:start w:val="1"/>
-      <w:numFmt w:val="bullet"/>
-      <w:lvlText w:val="◦"/>
-      <w:lvlJc w:val="left"/>
-      <w:pPr>
-        <w:tabs>
-          <w:tab w:val="num" w:pos="3240"/>
-        </w:tabs>
-        <w:ind w:left="3240" w:hanging="360"/>
-      </w:pPr>
-      <w:rPr>
-        <w:rFonts w:ascii="OpenSymbol" w:hAnsi="OpenSymbol" w:cs="OpenSymbol" w:hint="default"/>
-      </w:rPr>
-    </w:lvl>
-    <w:lvl w:ilvl="8">
-      <w:start w:val="1"/>
-      <w:numFmt w:val="bullet"/>
-      <w:lvlText w:val="▪"/>
-      <w:lvlJc w:val="left"/>
-      <w:pPr>
-        <w:tabs>
-          <w:tab w:val="num" w:pos="3600"/>
-        </w:tabs>
-        <w:ind w:left="3600" w:hanging="360"/>
-      </w:pPr>
-      <w:rPr>
-        <w:rFonts w:ascii="OpenSymbol" w:hAnsi="OpenSymbol" w:cs="OpenSymbol" w:hint="default"/>
-      </w:rPr>
-    </w:lvl>
-  </w:abstractNum>
-  <w:abstractNum w:abstractNumId="9">
-    <w:lvl w:ilvl="0">
-      <w:start w:val="1"/>
-      <w:numFmt w:val="decimal"/>
-      <w:lvlText w:val="%1."/>
-      <w:lvlJc w:val="left"/>
-      <w:pPr>
-        <w:tabs>
-          <w:tab w:val="num" w:pos="720"/>
-        </w:tabs>
-        <w:ind w:left="720" w:hanging="360"/>
-      </w:pPr>
-      <w:rPr/>
-    </w:lvl>
-    <w:lvl w:ilvl="1">
-      <w:start w:val="1"/>
-      <w:numFmt w:val="decimal"/>
-      <w:lvlText w:val="%2."/>
-      <w:lvlJc w:val="left"/>
-      <w:pPr>
-        <w:tabs>
-          <w:tab w:val="num" w:pos="1080"/>
-        </w:tabs>
-        <w:ind w:left="1080" w:hanging="360"/>
-      </w:pPr>
-      <w:rPr/>
-    </w:lvl>
-    <w:lvl w:ilvl="2">
-      <w:start w:val="1"/>
-      <w:numFmt w:val="decimal"/>
-      <w:lvlText w:val="%3."/>
-      <w:lvlJc w:val="left"/>
-      <w:pPr>
-        <w:tabs>
-          <w:tab w:val="num" w:pos="1440"/>
-        </w:tabs>
-        <w:ind w:left="1440" w:hanging="360"/>
-      </w:pPr>
-      <w:rPr/>
-    </w:lvl>
-    <w:lvl w:ilvl="3">
-      <w:start w:val="1"/>
-      <w:numFmt w:val="decimal"/>
-      <w:lvlText w:val="%4."/>
-      <w:lvlJc w:val="left"/>
-      <w:pPr>
-        <w:tabs>
-          <w:tab w:val="num" w:pos="1800"/>
-        </w:tabs>
-        <w:ind w:left="1800" w:hanging="360"/>
-      </w:pPr>
-      <w:rPr/>
-    </w:lvl>
-    <w:lvl w:ilvl="4">
-      <w:start w:val="1"/>
-      <w:numFmt w:val="decimal"/>
-      <w:lvlText w:val="%5."/>
-      <w:lvlJc w:val="left"/>
-      <w:pPr>
-        <w:tabs>
-          <w:tab w:val="num" w:pos="2160"/>
-        </w:tabs>
-        <w:ind w:left="2160" w:hanging="360"/>
-      </w:pPr>
-      <w:rPr/>
-    </w:lvl>
-    <w:lvl w:ilvl="5">
-      <w:start w:val="1"/>
-      <w:numFmt w:val="decimal"/>
-      <w:lvlText w:val="%6."/>
-      <w:lvlJc w:val="left"/>
-      <w:pPr>
-        <w:tabs>
-          <w:tab w:val="num" w:pos="2520"/>
-        </w:tabs>
-        <w:ind w:left="2520" w:hanging="360"/>
-      </w:pPr>
-      <w:rPr/>
-    </w:lvl>
-    <w:lvl w:ilvl="6">
-      <w:start w:val="1"/>
-      <w:numFmt w:val="decimal"/>
-      <w:lvlText w:val="%7."/>
-      <w:lvlJc w:val="left"/>
-      <w:pPr>
-        <w:tabs>
-          <w:tab w:val="num" w:pos="2880"/>
-        </w:tabs>
-        <w:ind w:left="2880" w:hanging="360"/>
-      </w:pPr>
-      <w:rPr/>
-    </w:lvl>
-    <w:lvl w:ilvl="7">
-      <w:start w:val="1"/>
-      <w:numFmt w:val="decimal"/>
-      <w:lvlText w:val="%8."/>
-      <w:lvlJc w:val="left"/>
-      <w:pPr>
-        <w:tabs>
-          <w:tab w:val="num" w:pos="3240"/>
-        </w:tabs>
-        <w:ind w:left="3240" w:hanging="360"/>
-      </w:pPr>
-      <w:rPr/>
-    </w:lvl>
-    <w:lvl w:ilvl="8">
-      <w:start w:val="1"/>
-      <w:numFmt w:val="decimal"/>
-      <w:lvlText w:val="%9."/>
-      <w:lvlJc w:val="left"/>
-      <w:pPr>
-        <w:tabs>
-          <w:tab w:val="num" w:pos="3600"/>
-        </w:tabs>
-        <w:ind w:left="3600" w:hanging="360"/>
-      </w:pPr>
-      <w:rPr/>
-    </w:lvl>
-  </w:abstractNum>
-  <w:abstractNum w:abstractNumId="10">
     <w:lvl w:ilvl="0">
       <w:start w:val="1"/>
       <w:numFmt w:val="decimal"/>
@@ -1915,15 +1304,6 @@
   <w:num w:numId="7">
     <w:abstractNumId w:val="7"/>
   </w:num>
-  <w:num w:numId="8">
-    <w:abstractNumId w:val="8"/>
-  </w:num>
-  <w:num w:numId="9">
-    <w:abstractNumId w:val="9"/>
-  </w:num>
-  <w:num w:numId="10">
-    <w:abstractNumId w:val="10"/>
-  </w:num>
 </w:numbering>
 </file>
 
@@ -2044,6 +1424,20 @@
       <w:rFonts w:cs="OpenSymbol"/>
     </w:rPr>
   </w:style>
+  <w:style w:type="character" w:styleId="ListLabel5">
+    <w:name w:val="ListLabel 5"/>
+    <w:qFormat/>
+    <w:rPr>
+      <w:rFonts w:cs="Symbol"/>
+    </w:rPr>
+  </w:style>
+  <w:style w:type="character" w:styleId="ListLabel6">
+    <w:name w:val="ListLabel 6"/>
+    <w:qFormat/>
+    <w:rPr>
+      <w:rFonts w:cs="OpenSymbol"/>
+    </w:rPr>
+  </w:style>
   <w:style w:type="paragraph" w:styleId="Heading">
     <w:name w:val="Heading"/>
     <w:basedOn w:val="Normal"/>

</xml_diff>

<commit_message>
Project files based on Maven were added. Stylesheets were updated.
</commit_message>
<xml_diff>
--- a/Readme.docx
+++ b/Readme.docx
@@ -403,24 +403,16 @@
       </w:pPr>
       <w:r>
         <w:rPr/>
-        <w:t>Install the application from the asadmin command prompt using the command – deploy &lt;path&gt;/todo-</w:t>
-      </w:r>
-      <w:r>
-        <w:rPr/>
-        <w:t>sh</w:t>
+        <w:t>Install the application from the asadmin command prompt using the command – deploy &lt;path&gt;/</w:t>
+      </w:r>
+      <w:r>
+        <w:rPr/>
+        <w:t>todo-1.0-SNAPSHOT.war</w:t>
       </w:r>
       <w:r>
         <w:rPr/>
         <w:t>.</w:t>
       </w:r>
-      <w:r>
-        <w:rPr/>
-        <w:t>w</w:t>
-      </w:r>
-      <w:r>
-        <w:rPr/>
-        <w:t>ar.</w:t>
-      </w:r>
     </w:p>
     <w:p>
       <w:pPr>
@@ -433,15 +425,7 @@
       </w:pPr>
       <w:r>
         <w:rPr/>
-        <w:t>If the application is installed, open the home page by using URL – http://&lt;host&gt;.&lt;port&gt;/Todo-</w:t>
-      </w:r>
-      <w:r>
-        <w:rPr/>
-        <w:t>SH</w:t>
-      </w:r>
-      <w:r>
-        <w:rPr/>
-        <w:t>/index.jsp.</w:t>
+        <w:t>If the application is installed, open the home page by using URL – http://&lt;host&gt;.&lt;port&gt;/Todo-SH/index.jsp.</w:t>
       </w:r>
     </w:p>
     <w:p>
@@ -1438,6 +1422,20 @@
       <w:rFonts w:cs="OpenSymbol"/>
     </w:rPr>
   </w:style>
+  <w:style w:type="character" w:styleId="ListLabel7">
+    <w:name w:val="ListLabel 7"/>
+    <w:qFormat/>
+    <w:rPr>
+      <w:rFonts w:cs="Symbol"/>
+    </w:rPr>
+  </w:style>
+  <w:style w:type="character" w:styleId="ListLabel8">
+    <w:name w:val="ListLabel 8"/>
+    <w:qFormat/>
+    <w:rPr>
+      <w:rFonts w:cs="OpenSymbol"/>
+    </w:rPr>
+  </w:style>
   <w:style w:type="paragraph" w:styleId="Heading">
     <w:name w:val="Heading"/>
     <w:basedOn w:val="Normal"/>

</xml_diff>